<commit_message>
Adicionando videos no HTML5
</commit_message>
<xml_diff>
--- a/html-css/anotacoes.docx
+++ b/html-css/anotacoes.docx
@@ -1,6 +1,6 @@
 
 <file path=word/document.xml><?xml version="1.0" encoding="utf-8"?>
-<w:document xmlns:wpc="http://schemas.microsoft.com/office/word/2010/wordprocessingCanvas" xmlns:cx="http://schemas.microsoft.com/office/drawing/2014/chartex" xmlns:cx1="http://schemas.microsoft.com/office/drawing/2015/9/8/chartex" xmlns:cx2="http://schemas.microsoft.com/office/drawing/2015/10/21/chartex" xmlns:cx3="http://schemas.microsoft.com/office/drawing/2016/5/9/chartex" xmlns:cx4="http://schemas.microsoft.com/office/drawing/2016/5/10/chartex" xmlns:cx5="http://schemas.microsoft.com/office/drawing/2016/5/11/chartex" xmlns:cx6="http://schemas.microsoft.com/office/drawing/2016/5/12/chartex" xmlns:cx7="http://schemas.microsoft.com/office/drawing/2016/5/13/chartex" xmlns:cx8="http://schemas.microsoft.com/office/drawing/2016/5/14/chartex" xmlns:mc="http://schemas.openxmlformats.org/markup-compatibility/2006" xmlns:aink="http://schemas.microsoft.com/office/drawing/2016/ink" xmlns:am3d="http://schemas.microsoft.com/office/drawing/2017/model3d" xmlns:o="urn:schemas-microsoft-com:office:office" xmlns:r="http://schemas.openxmlformats.org/officeDocument/2006/relationships" xmlns:m="http://schemas.openxmlformats.org/officeDocument/2006/math" xmlns:v="urn:schemas-microsoft-com:vml" xmlns:wp14="http://schemas.microsoft.com/office/word/2010/wordprocessingDrawing" xmlns:wp="http://schemas.openxmlformats.org/drawingml/2006/wordprocessingDrawing" xmlns:w10="urn:schemas-microsoft-com:office:word" xmlns:w="http://schemas.openxmlformats.org/wordprocessingml/2006/main" xmlns:w14="http://schemas.microsoft.com/office/word/2010/wordml" xmlns:w15="http://schemas.microsoft.com/office/word/2012/wordml" xmlns:w16cid="http://schemas.microsoft.com/office/word/2016/wordml/cid" xmlns:w16se="http://schemas.microsoft.com/office/word/2015/wordml/symex" xmlns:wpg="http://schemas.microsoft.com/office/word/2010/wordprocessingGroup" xmlns:wpi="http://schemas.microsoft.com/office/word/2010/wordprocessingInk" xmlns:wne="http://schemas.microsoft.com/office/word/2006/wordml" xmlns:wps="http://schemas.microsoft.com/office/word/2010/wordprocessingShape" mc:Ignorable="w14 w15 w16se w16cid wp14">
+<w:document xmlns:wpc="http://schemas.microsoft.com/office/word/2010/wordprocessingCanvas" xmlns:cx="http://schemas.microsoft.com/office/drawing/2014/chartex" xmlns:cx1="http://schemas.microsoft.com/office/drawing/2015/9/8/chartex" xmlns:cx2="http://schemas.microsoft.com/office/drawing/2015/10/21/chartex" xmlns:cx3="http://schemas.microsoft.com/office/drawing/2016/5/9/chartex" xmlns:cx4="http://schemas.microsoft.com/office/drawing/2016/5/10/chartex" xmlns:cx5="http://schemas.microsoft.com/office/drawing/2016/5/11/chartex" xmlns:cx6="http://schemas.microsoft.com/office/drawing/2016/5/12/chartex" xmlns:cx7="http://schemas.microsoft.com/office/drawing/2016/5/13/chartex" xmlns:cx8="http://schemas.microsoft.com/office/drawing/2016/5/14/chartex" xmlns:mc="http://schemas.openxmlformats.org/markup-compatibility/2006" xmlns:aink="http://schemas.microsoft.com/office/drawing/2016/ink" xmlns:am3d="http://schemas.microsoft.com/office/drawing/2017/model3d" xmlns:o="urn:schemas-microsoft-com:office:office" xmlns:oel="http://schemas.microsoft.com/office/2019/extlst" xmlns:r="http://schemas.openxmlformats.org/officeDocument/2006/relationships" xmlns:m="http://schemas.openxmlformats.org/officeDocument/2006/math" xmlns:v="urn:schemas-microsoft-com:vml" xmlns:wp14="http://schemas.microsoft.com/office/word/2010/wordprocessingDrawing" xmlns:wp="http://schemas.openxmlformats.org/drawingml/2006/wordprocessingDrawing" xmlns:w10="urn:schemas-microsoft-com:office:word" xmlns:w="http://schemas.openxmlformats.org/wordprocessingml/2006/main" xmlns:w14="http://schemas.microsoft.com/office/word/2010/wordml" xmlns:w15="http://schemas.microsoft.com/office/word/2012/wordml" xmlns:w16cex="http://schemas.microsoft.com/office/word/2018/wordml/cex" xmlns:w16cid="http://schemas.microsoft.com/office/word/2016/wordml/cid" xmlns:w16="http://schemas.microsoft.com/office/word/2018/wordml" xmlns:w16du="http://schemas.microsoft.com/office/word/2023/wordml/word16du" xmlns:w16sdtdh="http://schemas.microsoft.com/office/word/2020/wordml/sdtdatahash" xmlns:w16sdtfl="http://schemas.microsoft.com/office/word/2024/wordml/sdtformatlock" xmlns:w16se="http://schemas.microsoft.com/office/word/2015/wordml/symex" xmlns:wpg="http://schemas.microsoft.com/office/word/2010/wordprocessingGroup" xmlns:wpi="http://schemas.microsoft.com/office/word/2010/wordprocessingInk" xmlns:wne="http://schemas.microsoft.com/office/word/2006/wordml" xmlns:wps="http://schemas.microsoft.com/office/word/2010/wordprocessingShape" mc:Ignorable="w14 w15 w16se w16cid w16 w16cex w16sdtdh w16sdtfl w16du wp14">
   <w:body>
     <w:p>
       <w:r>
@@ -123,13 +123,8 @@
           <w:tab w:val="left" w:pos="5970"/>
         </w:tabs>
       </w:pPr>
-      <w:proofErr w:type="spellStart"/>
-      <w:r>
-        <w:t>Alt</w:t>
-      </w:r>
-      <w:proofErr w:type="spellEnd"/>
-      <w:r>
-        <w:t xml:space="preserve"> -&gt; alternativo </w:t>
+      <w:r>
+        <w:t xml:space="preserve">Alt -&gt; alternativo </w:t>
       </w:r>
       <w:r>
         <w:t>= exemplo</w:t>
@@ -366,15 +361,7 @@
         </w:r>
       </w:hyperlink>
       <w:r>
-        <w:t xml:space="preserve"> - site para criar </w:t>
-      </w:r>
-      <w:proofErr w:type="spellStart"/>
-      <w:r>
-        <w:t>favicons</w:t>
-      </w:r>
-      <w:proofErr w:type="spellEnd"/>
-      <w:r>
-        <w:t>.</w:t>
+        <w:t xml:space="preserve"> - site para criar favicons.</w:t>
       </w:r>
     </w:p>
     <w:p>
@@ -821,16 +808,17 @@
       <w:r>
         <w:t>:</w:t>
       </w:r>
-      <w:bookmarkStart w:id="0" w:name="_GoBack"/>
-      <w:bookmarkEnd w:id="0"/>
-    </w:p>
-    <w:p>
-      <w:pPr>
-        <w:tabs>
-          <w:tab w:val="left" w:pos="5970"/>
-        </w:tabs>
-      </w:pPr>
-      <w:r>
+    </w:p>
+    <w:p>
+      <w:pPr>
+        <w:tabs>
+          <w:tab w:val="left" w:pos="5970"/>
+        </w:tabs>
+      </w:pPr>
+      <w:r>
+        <w:rPr>
+          <w:noProof/>
+        </w:rPr>
         <w:drawing>
           <wp:inline distT="0" distB="0" distL="0" distR="0" wp14:anchorId="7F8CFA7D" wp14:editId="00787792">
             <wp:extent cx="5400040" cy="1721485"/>
@@ -868,6 +856,37 @@
         </w:drawing>
       </w:r>
     </w:p>
+    <w:p>
+      <w:r>
+        <w:br w:type="page"/>
+      </w:r>
+      <w:r>
+        <w:lastRenderedPageBreak/>
+        <w:t>VIDEOS NO PRÓPRIO SITE USE O HANDBRAKE APP.</w:t>
+      </w:r>
+    </w:p>
+    <w:p>
+      <w:r>
+        <w:t xml:space="preserve">Converter ao </w:t>
+      </w:r>
+      <w:proofErr w:type="spellStart"/>
+      <w:r>
+        <w:t>vimeo</w:t>
+      </w:r>
+      <w:proofErr w:type="spellEnd"/>
+      <w:r>
+        <w:t xml:space="preserve"> </w:t>
+      </w:r>
+      <w:proofErr w:type="spellStart"/>
+      <w:r>
+        <w:t>youtube</w:t>
+      </w:r>
+      <w:proofErr w:type="spellEnd"/>
+      <w:r>
+        <w:t xml:space="preserve"> para ficar melhor no site</w:t>
+      </w:r>
+    </w:p>
+    <w:p/>
     <w:sectPr>
       <w:pgSz w:w="11906" w:h="16838"/>
       <w:pgMar w:top="1417" w:right="1701" w:bottom="1417" w:left="1701" w:header="708" w:footer="708" w:gutter="0"/>
@@ -879,7 +898,7 @@
 </file>
 
 <file path=word/styles.xml><?xml version="1.0" encoding="utf-8"?>
-<w:styles xmlns:mc="http://schemas.openxmlformats.org/markup-compatibility/2006" xmlns:r="http://schemas.openxmlformats.org/officeDocument/2006/relationships" xmlns:w="http://schemas.openxmlformats.org/wordprocessingml/2006/main" xmlns:w14="http://schemas.microsoft.com/office/word/2010/wordml" xmlns:w15="http://schemas.microsoft.com/office/word/2012/wordml" xmlns:w16cid="http://schemas.microsoft.com/office/word/2016/wordml/cid" xmlns:w16se="http://schemas.microsoft.com/office/word/2015/wordml/symex" mc:Ignorable="w14 w15 w16se w16cid">
+<w:styles xmlns:mc="http://schemas.openxmlformats.org/markup-compatibility/2006" xmlns:r="http://schemas.openxmlformats.org/officeDocument/2006/relationships" xmlns:w="http://schemas.openxmlformats.org/wordprocessingml/2006/main" xmlns:w14="http://schemas.microsoft.com/office/word/2010/wordml" xmlns:w15="http://schemas.microsoft.com/office/word/2012/wordml" xmlns:w16cex="http://schemas.microsoft.com/office/word/2018/wordml/cex" xmlns:w16cid="http://schemas.microsoft.com/office/word/2016/wordml/cid" xmlns:w16="http://schemas.microsoft.com/office/word/2018/wordml" xmlns:w16du="http://schemas.microsoft.com/office/word/2023/wordml/word16du" xmlns:w16sdtdh="http://schemas.microsoft.com/office/word/2020/wordml/sdtdatahash" xmlns:w16sdtfl="http://schemas.microsoft.com/office/word/2024/wordml/sdtformatlock" xmlns:w16se="http://schemas.microsoft.com/office/word/2015/wordml/symex" mc:Ignorable="w14 w15 w16se w16cid w16 w16cex w16sdtdh w16sdtfl w16du">
   <w:docDefaults>
     <w:rPrDefault>
       <w:rPr>

</xml_diff>